<commit_message>
change of log because i added the output of my progress
</commit_message>
<xml_diff>
--- a/Trustaurant_Project_Management_Log.docx
+++ b/Trustaurant_Project_Management_Log.docx
@@ -85,8 +85,6 @@
       <w:r>
         <w:t>d implementing the frontend design and Backend code</w:t>
       </w:r>
-      <w:bookmarkStart w:id="0" w:name="_GoBack"/>
-      <w:bookmarkEnd w:id="0"/>
       <w:r>
         <w:t>. Integrated the UI designs into the actual application using a frontend framework.</w:t>
       </w:r>
@@ -142,6 +140,1892 @@
         <w:t xml:space="preserve"> smart contract.</w:t>
       </w:r>
     </w:p>
+    <w:p>
+      <w:r>
+        <w:t xml:space="preserve">Here it is </w:t>
+      </w:r>
+    </w:p>
+    <w:p/>
+    <w:p/>
+    <w:p>
+      <w:pPr>
+        <w:rPr>
+          <w:b/>
+          <w:u w:val="single"/>
+        </w:rPr>
+      </w:pPr>
+      <w:r>
+        <w:rPr>
+          <w:b/>
+          <w:u w:val="single"/>
+        </w:rPr>
+        <w:t>Output structure</w:t>
+      </w:r>
+    </w:p>
+    <w:p>
+      <w:pPr>
+        <w:rPr>
+          <w:b/>
+        </w:rPr>
+      </w:pPr>
+      <w:bookmarkStart w:id="0" w:name="_GoBack"/>
+      <w:bookmarkEnd w:id="0"/>
+    </w:p>
+    <w:p>
+      <w:pPr>
+        <w:rPr>
+          <w:b/>
+        </w:rPr>
+      </w:pPr>
+      <w:proofErr w:type="spellStart"/>
+      <w:r>
+        <w:rPr>
+          <w:b/>
+        </w:rPr>
+        <w:t>Trustaurant</w:t>
+      </w:r>
+      <w:proofErr w:type="spellEnd"/>
+      <w:r>
+        <w:rPr>
+          <w:b/>
+        </w:rPr>
+        <w:t xml:space="preserve"> - </w:t>
+      </w:r>
+      <w:proofErr w:type="spellStart"/>
+      <w:r>
+        <w:rPr>
+          <w:b/>
+        </w:rPr>
+        <w:t>Blockchain</w:t>
+      </w:r>
+      <w:proofErr w:type="spellEnd"/>
+      <w:r>
+        <w:rPr>
+          <w:b/>
+        </w:rPr>
+        <w:t>-Based Restaurant Management System Presentation</w:t>
+      </w:r>
+    </w:p>
+    <w:p>
+      <w:pPr>
+        <w:rPr>
+          <w:b/>
+        </w:rPr>
+      </w:pPr>
+      <w:r>
+        <w:rPr>
+          <w:b/>
+        </w:rPr>
+        <w:t>Slide 1: Introduction</w:t>
+      </w:r>
+    </w:p>
+    <w:p>
+      <w:pPr>
+        <w:rPr>
+          <w:b/>
+        </w:rPr>
+      </w:pPr>
+      <w:r>
+        <w:rPr>
+          <w:b/>
+        </w:rPr>
+        <w:t xml:space="preserve">Title: </w:t>
+      </w:r>
+      <w:proofErr w:type="spellStart"/>
+      <w:r>
+        <w:rPr>
+          <w:b/>
+        </w:rPr>
+        <w:t>Trustaurant</w:t>
+      </w:r>
+      <w:proofErr w:type="spellEnd"/>
+      <w:r>
+        <w:rPr>
+          <w:b/>
+        </w:rPr>
+        <w:t xml:space="preserve"> - </w:t>
+      </w:r>
+      <w:proofErr w:type="spellStart"/>
+      <w:r>
+        <w:rPr>
+          <w:b/>
+        </w:rPr>
+        <w:t>Blockchain</w:t>
+      </w:r>
+      <w:proofErr w:type="spellEnd"/>
+      <w:r>
+        <w:rPr>
+          <w:b/>
+        </w:rPr>
+        <w:t>-Based Restaurant Management System</w:t>
+      </w:r>
+    </w:p>
+    <w:p>
+      <w:pPr>
+        <w:rPr>
+          <w:b/>
+        </w:rPr>
+      </w:pPr>
+      <w:r>
+        <w:rPr>
+          <w:b/>
+        </w:rPr>
+        <w:t xml:space="preserve">Tagline: A decentralized application bridging restaurant owners and customers through </w:t>
+      </w:r>
+      <w:proofErr w:type="spellStart"/>
+      <w:r>
+        <w:rPr>
+          <w:b/>
+        </w:rPr>
+        <w:t>blockchain</w:t>
+      </w:r>
+      <w:proofErr w:type="spellEnd"/>
+      <w:r>
+        <w:rPr>
+          <w:b/>
+        </w:rPr>
+        <w:t xml:space="preserve"> technology</w:t>
+      </w:r>
+    </w:p>
+    <w:p>
+      <w:pPr>
+        <w:rPr>
+          <w:b/>
+        </w:rPr>
+      </w:pPr>
+      <w:r>
+        <w:rPr>
+          <w:b/>
+        </w:rPr>
+        <w:t>Key Message: Transparent, secure, and efficient restaurant management powered by smart contracts</w:t>
+      </w:r>
+    </w:p>
+    <w:p>
+      <w:pPr>
+        <w:rPr>
+          <w:b/>
+        </w:rPr>
+      </w:pPr>
+      <w:r>
+        <w:rPr>
+          <w:b/>
+        </w:rPr>
+        <w:t>Slide 2: Problem Statement</w:t>
+      </w:r>
+    </w:p>
+    <w:p>
+      <w:pPr>
+        <w:rPr>
+          <w:b/>
+        </w:rPr>
+      </w:pPr>
+      <w:r>
+        <w:rPr>
+          <w:b/>
+        </w:rPr>
+        <w:t>Traditional restaurant management systems face challenges:</w:t>
+      </w:r>
+    </w:p>
+    <w:p>
+      <w:pPr>
+        <w:rPr>
+          <w:b/>
+        </w:rPr>
+      </w:pPr>
+      <w:r>
+        <w:rPr>
+          <w:b/>
+        </w:rPr>
+        <w:t>Lack of transparency in transactions</w:t>
+      </w:r>
+    </w:p>
+    <w:p>
+      <w:pPr>
+        <w:rPr>
+          <w:b/>
+        </w:rPr>
+      </w:pPr>
+      <w:r>
+        <w:rPr>
+          <w:b/>
+        </w:rPr>
+        <w:t>Centralized control of data</w:t>
+      </w:r>
+    </w:p>
+    <w:p>
+      <w:pPr>
+        <w:rPr>
+          <w:b/>
+        </w:rPr>
+      </w:pPr>
+      <w:r>
+        <w:rPr>
+          <w:b/>
+        </w:rPr>
+        <w:t>Limited trust between restaurant owners and customers</w:t>
+      </w:r>
+    </w:p>
+    <w:p>
+      <w:pPr>
+        <w:rPr>
+          <w:b/>
+        </w:rPr>
+      </w:pPr>
+      <w:r>
+        <w:rPr>
+          <w:b/>
+        </w:rPr>
+        <w:t>Inefficient payment processing</w:t>
+      </w:r>
+    </w:p>
+    <w:p>
+      <w:pPr>
+        <w:rPr>
+          <w:b/>
+        </w:rPr>
+      </w:pPr>
+      <w:r>
+        <w:rPr>
+          <w:b/>
+        </w:rPr>
+        <w:t>Slide 3: Our Solution</w:t>
+      </w:r>
+    </w:p>
+    <w:p>
+      <w:pPr>
+        <w:rPr>
+          <w:b/>
+        </w:rPr>
+      </w:pPr>
+      <w:proofErr w:type="spellStart"/>
+      <w:r>
+        <w:rPr>
+          <w:b/>
+        </w:rPr>
+        <w:t>Trustaurant</w:t>
+      </w:r>
+      <w:proofErr w:type="spellEnd"/>
+      <w:r>
+        <w:rPr>
+          <w:b/>
+        </w:rPr>
+        <w:t xml:space="preserve"> leverages </w:t>
+      </w:r>
+      <w:proofErr w:type="spellStart"/>
+      <w:r>
+        <w:rPr>
+          <w:b/>
+        </w:rPr>
+        <w:t>blockchain</w:t>
+      </w:r>
+      <w:proofErr w:type="spellEnd"/>
+      <w:r>
+        <w:rPr>
+          <w:b/>
+        </w:rPr>
+        <w:t xml:space="preserve"> technology to:</w:t>
+      </w:r>
+    </w:p>
+    <w:p>
+      <w:pPr>
+        <w:rPr>
+          <w:b/>
+        </w:rPr>
+      </w:pPr>
+      <w:r>
+        <w:rPr>
+          <w:b/>
+        </w:rPr>
+        <w:t>Create a transparent ordering system</w:t>
+      </w:r>
+    </w:p>
+    <w:p>
+      <w:pPr>
+        <w:rPr>
+          <w:b/>
+        </w:rPr>
+      </w:pPr>
+      <w:r>
+        <w:rPr>
+          <w:b/>
+        </w:rPr>
+        <w:t>Establish trust through immutable transactions</w:t>
+      </w:r>
+    </w:p>
+    <w:p>
+      <w:pPr>
+        <w:rPr>
+          <w:b/>
+        </w:rPr>
+      </w:pPr>
+      <w:r>
+        <w:rPr>
+          <w:b/>
+        </w:rPr>
+        <w:t>Enable secure, direct payments</w:t>
+      </w:r>
+    </w:p>
+    <w:p>
+      <w:pPr>
+        <w:rPr>
+          <w:b/>
+        </w:rPr>
+      </w:pPr>
+      <w:r>
+        <w:rPr>
+          <w:b/>
+        </w:rPr>
+        <w:t>Streamline request management</w:t>
+      </w:r>
+    </w:p>
+    <w:p>
+      <w:pPr>
+        <w:rPr>
+          <w:b/>
+        </w:rPr>
+      </w:pPr>
+      <w:r>
+        <w:rPr>
+          <w:b/>
+        </w:rPr>
+        <w:t>Provide real-time status updates</w:t>
+      </w:r>
+    </w:p>
+    <w:p>
+      <w:pPr>
+        <w:rPr>
+          <w:b/>
+        </w:rPr>
+      </w:pPr>
+      <w:r>
+        <w:rPr>
+          <w:b/>
+        </w:rPr>
+        <w:t>Slide 4: Project Overview</w:t>
+      </w:r>
+    </w:p>
+    <w:p>
+      <w:pPr>
+        <w:rPr>
+          <w:b/>
+        </w:rPr>
+      </w:pPr>
+      <w:proofErr w:type="spellStart"/>
+      <w:r>
+        <w:rPr>
+          <w:b/>
+        </w:rPr>
+        <w:t>Trustaurant</w:t>
+      </w:r>
+      <w:proofErr w:type="spellEnd"/>
+      <w:r>
+        <w:rPr>
+          <w:b/>
+        </w:rPr>
+        <w:t xml:space="preserve"> allows:</w:t>
+      </w:r>
+    </w:p>
+    <w:p>
+      <w:pPr>
+        <w:rPr>
+          <w:b/>
+        </w:rPr>
+      </w:pPr>
+      <w:r>
+        <w:rPr>
+          <w:b/>
+        </w:rPr>
+        <w:t>Restaurant Owners: Manage meals, process customer requests, handle funds</w:t>
+      </w:r>
+    </w:p>
+    <w:p>
+      <w:pPr>
+        <w:rPr>
+          <w:b/>
+        </w:rPr>
+      </w:pPr>
+      <w:r>
+        <w:rPr>
+          <w:b/>
+        </w:rPr>
+        <w:t>Customers: Browse meals, deposit funds, make requests, track order statuses</w:t>
+      </w:r>
+    </w:p>
+    <w:p>
+      <w:pPr>
+        <w:rPr>
+          <w:b/>
+        </w:rPr>
+      </w:pPr>
+      <w:r>
+        <w:rPr>
+          <w:b/>
+        </w:rPr>
+        <w:t xml:space="preserve">All interactions secured by </w:t>
+      </w:r>
+      <w:proofErr w:type="spellStart"/>
+      <w:r>
+        <w:rPr>
+          <w:b/>
+        </w:rPr>
+        <w:t>blockchain</w:t>
+      </w:r>
+      <w:proofErr w:type="spellEnd"/>
+      <w:r>
+        <w:rPr>
+          <w:b/>
+        </w:rPr>
+        <w:t xml:space="preserve"> technology</w:t>
+      </w:r>
+    </w:p>
+    <w:p>
+      <w:pPr>
+        <w:rPr>
+          <w:b/>
+        </w:rPr>
+      </w:pPr>
+      <w:r>
+        <w:rPr>
+          <w:b/>
+        </w:rPr>
+        <w:t>Slide 5: Technology Stack</w:t>
+      </w:r>
+    </w:p>
+    <w:p>
+      <w:pPr>
+        <w:rPr>
+          <w:b/>
+        </w:rPr>
+      </w:pPr>
+      <w:r>
+        <w:rPr>
+          <w:b/>
+        </w:rPr>
+        <w:t>Layer</w:t>
+      </w:r>
+      <w:r>
+        <w:rPr>
+          <w:b/>
+        </w:rPr>
+        <w:tab/>
+        <w:t>Tech Used</w:t>
+      </w:r>
+    </w:p>
+    <w:p>
+      <w:pPr>
+        <w:rPr>
+          <w:b/>
+        </w:rPr>
+      </w:pPr>
+      <w:r>
+        <w:rPr>
+          <w:b/>
+        </w:rPr>
+        <w:t>Frontend</w:t>
+      </w:r>
+      <w:r>
+        <w:rPr>
+          <w:b/>
+        </w:rPr>
+        <w:tab/>
+        <w:t xml:space="preserve">React.js + </w:t>
+      </w:r>
+      <w:proofErr w:type="spellStart"/>
+      <w:r>
+        <w:rPr>
+          <w:b/>
+        </w:rPr>
+        <w:t>Vite</w:t>
+      </w:r>
+      <w:proofErr w:type="spellEnd"/>
+    </w:p>
+    <w:p>
+      <w:pPr>
+        <w:rPr>
+          <w:b/>
+        </w:rPr>
+      </w:pPr>
+      <w:r>
+        <w:rPr>
+          <w:b/>
+        </w:rPr>
+        <w:t>Smart Contracts</w:t>
+      </w:r>
+      <w:r>
+        <w:rPr>
+          <w:b/>
+        </w:rPr>
+        <w:tab/>
+        <w:t>Solidity (v0.8.0+)</w:t>
+      </w:r>
+    </w:p>
+    <w:p>
+      <w:pPr>
+        <w:rPr>
+          <w:b/>
+        </w:rPr>
+      </w:pPr>
+      <w:r>
+        <w:rPr>
+          <w:b/>
+        </w:rPr>
+        <w:t>Development Tools</w:t>
+      </w:r>
+      <w:r>
+        <w:rPr>
+          <w:b/>
+        </w:rPr>
+        <w:tab/>
+        <w:t>Hardhat</w:t>
+      </w:r>
+    </w:p>
+    <w:p>
+      <w:pPr>
+        <w:rPr>
+          <w:b/>
+        </w:rPr>
+      </w:pPr>
+      <w:proofErr w:type="spellStart"/>
+      <w:r>
+        <w:rPr>
+          <w:b/>
+        </w:rPr>
+        <w:t>Blockchain</w:t>
+      </w:r>
+      <w:proofErr w:type="spellEnd"/>
+      <w:r>
+        <w:rPr>
+          <w:b/>
+        </w:rPr>
+        <w:t xml:space="preserve"> API</w:t>
+      </w:r>
+      <w:r>
+        <w:rPr>
+          <w:b/>
+        </w:rPr>
+        <w:tab/>
+        <w:t>ethers.js</w:t>
+      </w:r>
+    </w:p>
+    <w:p>
+      <w:pPr>
+        <w:rPr>
+          <w:b/>
+        </w:rPr>
+      </w:pPr>
+      <w:r>
+        <w:rPr>
+          <w:b/>
+        </w:rPr>
+        <w:t>Wallet Integration</w:t>
+      </w:r>
+      <w:r>
+        <w:rPr>
+          <w:b/>
+        </w:rPr>
+        <w:tab/>
+      </w:r>
+      <w:proofErr w:type="spellStart"/>
+      <w:r>
+        <w:rPr>
+          <w:b/>
+        </w:rPr>
+        <w:t>MetaMask</w:t>
+      </w:r>
+      <w:proofErr w:type="spellEnd"/>
+    </w:p>
+    <w:p>
+      <w:pPr>
+        <w:rPr>
+          <w:b/>
+        </w:rPr>
+      </w:pPr>
+      <w:r>
+        <w:rPr>
+          <w:b/>
+        </w:rPr>
+        <w:t>Slide 6: Smart Contract Architecture</w:t>
+      </w:r>
+    </w:p>
+    <w:p>
+      <w:pPr>
+        <w:rPr>
+          <w:b/>
+        </w:rPr>
+      </w:pPr>
+      <w:r>
+        <w:rPr>
+          <w:b/>
+        </w:rPr>
+        <w:t xml:space="preserve">Core logic defined in </w:t>
+      </w:r>
+      <w:proofErr w:type="spellStart"/>
+      <w:r>
+        <w:rPr>
+          <w:b/>
+        </w:rPr>
+        <w:t>Trustaurant.sol</w:t>
+      </w:r>
+      <w:proofErr w:type="spellEnd"/>
+      <w:r>
+        <w:rPr>
+          <w:b/>
+        </w:rPr>
+        <w:t>:</w:t>
+      </w:r>
+    </w:p>
+    <w:p>
+      <w:pPr>
+        <w:rPr>
+          <w:b/>
+        </w:rPr>
+      </w:pPr>
+      <w:r>
+        <w:rPr>
+          <w:b/>
+        </w:rPr>
+        <w:t>Meal management (add, remove, availability toggle)</w:t>
+      </w:r>
+    </w:p>
+    <w:p>
+      <w:pPr>
+        <w:rPr>
+          <w:b/>
+        </w:rPr>
+      </w:pPr>
+      <w:r>
+        <w:rPr>
+          <w:b/>
+        </w:rPr>
+        <w:t xml:space="preserve">Request lifecycle (submit, approve, </w:t>
+      </w:r>
+      <w:proofErr w:type="gramStart"/>
+      <w:r>
+        <w:rPr>
+          <w:b/>
+        </w:rPr>
+        <w:t>track</w:t>
+      </w:r>
+      <w:proofErr w:type="gramEnd"/>
+      <w:r>
+        <w:rPr>
+          <w:b/>
+        </w:rPr>
+        <w:t>)</w:t>
+      </w:r>
+    </w:p>
+    <w:p>
+      <w:pPr>
+        <w:rPr>
+          <w:b/>
+        </w:rPr>
+      </w:pPr>
+      <w:r>
+        <w:rPr>
+          <w:b/>
+        </w:rPr>
+        <w:t>Role-based access control (Owner vs. Customer)</w:t>
+      </w:r>
+    </w:p>
+    <w:p>
+      <w:pPr>
+        <w:rPr>
+          <w:b/>
+        </w:rPr>
+      </w:pPr>
+      <w:r>
+        <w:rPr>
+          <w:b/>
+        </w:rPr>
+        <w:t>Balance tracking and fund withdrawal logic</w:t>
+      </w:r>
+    </w:p>
+    <w:p>
+      <w:pPr>
+        <w:rPr>
+          <w:b/>
+        </w:rPr>
+      </w:pPr>
+      <w:r>
+        <w:rPr>
+          <w:b/>
+        </w:rPr>
+        <w:t>Slide 7: Features for Restaurant Owners</w:t>
+      </w:r>
+    </w:p>
+    <w:p>
+      <w:pPr>
+        <w:rPr>
+          <w:b/>
+        </w:rPr>
+      </w:pPr>
+      <w:r>
+        <w:rPr>
+          <w:b/>
+        </w:rPr>
+        <w:t>Admin Dashboard Capabilities:</w:t>
+      </w:r>
+    </w:p>
+    <w:p>
+      <w:pPr>
+        <w:rPr>
+          <w:b/>
+        </w:rPr>
+      </w:pPr>
+      <w:r>
+        <w:rPr>
+          <w:b/>
+        </w:rPr>
+        <w:t>Add, delete, and toggle meal availability</w:t>
+      </w:r>
+    </w:p>
+    <w:p>
+      <w:pPr>
+        <w:rPr>
+          <w:b/>
+        </w:rPr>
+      </w:pPr>
+      <w:r>
+        <w:rPr>
+          <w:b/>
+        </w:rPr>
+        <w:t>Review and approve/deny customer requests</w:t>
+      </w:r>
+    </w:p>
+    <w:p>
+      <w:pPr>
+        <w:rPr>
+          <w:b/>
+        </w:rPr>
+      </w:pPr>
+      <w:r>
+        <w:rPr>
+          <w:b/>
+        </w:rPr>
+        <w:t>Monitor restaurant balance</w:t>
+      </w:r>
+    </w:p>
+    <w:p>
+      <w:pPr>
+        <w:rPr>
+          <w:b/>
+        </w:rPr>
+      </w:pPr>
+      <w:r>
+        <w:rPr>
+          <w:b/>
+        </w:rPr>
+        <w:t>Withdraw accumulated funds securely</w:t>
+      </w:r>
+    </w:p>
+    <w:p>
+      <w:pPr>
+        <w:rPr>
+          <w:b/>
+        </w:rPr>
+      </w:pPr>
+      <w:r>
+        <w:rPr>
+          <w:b/>
+        </w:rPr>
+        <w:t>Demo: Show the Admin Dashboard interface</w:t>
+      </w:r>
+    </w:p>
+    <w:p>
+      <w:pPr>
+        <w:rPr>
+          <w:b/>
+        </w:rPr>
+      </w:pPr>
+      <w:r>
+        <w:rPr>
+          <w:b/>
+        </w:rPr>
+        <w:t>Slide 8: Features for Customers</w:t>
+      </w:r>
+    </w:p>
+    <w:p>
+      <w:pPr>
+        <w:rPr>
+          <w:b/>
+        </w:rPr>
+      </w:pPr>
+      <w:r>
+        <w:rPr>
+          <w:b/>
+        </w:rPr>
+        <w:t>Client Dashboard Capabilities:</w:t>
+      </w:r>
+    </w:p>
+    <w:p>
+      <w:pPr>
+        <w:rPr>
+          <w:b/>
+        </w:rPr>
+      </w:pPr>
+      <w:r>
+        <w:rPr>
+          <w:b/>
+        </w:rPr>
+        <w:t>Browse current meal offerings</w:t>
+      </w:r>
+    </w:p>
+    <w:p>
+      <w:pPr>
+        <w:rPr>
+          <w:b/>
+        </w:rPr>
+      </w:pPr>
+      <w:r>
+        <w:rPr>
+          <w:b/>
+        </w:rPr>
+        <w:t>Deposit ETH into the system</w:t>
+      </w:r>
+    </w:p>
+    <w:p>
+      <w:pPr>
+        <w:rPr>
+          <w:b/>
+        </w:rPr>
+      </w:pPr>
+      <w:r>
+        <w:rPr>
+          <w:b/>
+        </w:rPr>
+        <w:t xml:space="preserve">Request meals directly from the </w:t>
+      </w:r>
+      <w:proofErr w:type="spellStart"/>
+      <w:r>
+        <w:rPr>
+          <w:b/>
+        </w:rPr>
+        <w:t>dApp</w:t>
+      </w:r>
+      <w:proofErr w:type="spellEnd"/>
+    </w:p>
+    <w:p>
+      <w:pPr>
+        <w:rPr>
+          <w:b/>
+        </w:rPr>
+      </w:pPr>
+      <w:r>
+        <w:rPr>
+          <w:b/>
+        </w:rPr>
+        <w:t>View real-time status of their requests</w:t>
+      </w:r>
+    </w:p>
+    <w:p>
+      <w:pPr>
+        <w:rPr>
+          <w:b/>
+        </w:rPr>
+      </w:pPr>
+      <w:r>
+        <w:rPr>
+          <w:b/>
+        </w:rPr>
+        <w:t>Demo: Show the Client Dashboard interface</w:t>
+      </w:r>
+    </w:p>
+    <w:p>
+      <w:pPr>
+        <w:rPr>
+          <w:b/>
+        </w:rPr>
+      </w:pPr>
+      <w:r>
+        <w:rPr>
+          <w:b/>
+        </w:rPr>
+        <w:t>Slide 9: User Flow Demonstration</w:t>
+      </w:r>
+    </w:p>
+    <w:p>
+      <w:pPr>
+        <w:rPr>
+          <w:b/>
+        </w:rPr>
+      </w:pPr>
+      <w:r>
+        <w:rPr>
+          <w:b/>
+        </w:rPr>
+        <w:t>Restaurant Owner:</w:t>
+      </w:r>
+    </w:p>
+    <w:p>
+      <w:pPr>
+        <w:rPr>
+          <w:b/>
+        </w:rPr>
+      </w:pPr>
+    </w:p>
+    <w:p>
+      <w:pPr>
+        <w:rPr>
+          <w:b/>
+        </w:rPr>
+      </w:pPr>
+      <w:r>
+        <w:rPr>
+          <w:b/>
+        </w:rPr>
+        <w:t>Adding a new meal</w:t>
+      </w:r>
+    </w:p>
+    <w:p>
+      <w:pPr>
+        <w:rPr>
+          <w:b/>
+        </w:rPr>
+      </w:pPr>
+      <w:r>
+        <w:rPr>
+          <w:b/>
+        </w:rPr>
+        <w:t>Setting availability</w:t>
+      </w:r>
+    </w:p>
+    <w:p>
+      <w:pPr>
+        <w:rPr>
+          <w:b/>
+        </w:rPr>
+      </w:pPr>
+      <w:r>
+        <w:rPr>
+          <w:b/>
+        </w:rPr>
+        <w:t>Approving/denying requests</w:t>
+      </w:r>
+    </w:p>
+    <w:p>
+      <w:pPr>
+        <w:rPr>
+          <w:b/>
+        </w:rPr>
+      </w:pPr>
+      <w:r>
+        <w:rPr>
+          <w:b/>
+        </w:rPr>
+        <w:t>Withdrawing funds</w:t>
+      </w:r>
+    </w:p>
+    <w:p>
+      <w:pPr>
+        <w:rPr>
+          <w:b/>
+        </w:rPr>
+      </w:pPr>
+      <w:r>
+        <w:rPr>
+          <w:b/>
+        </w:rPr>
+        <w:t>Customer:</w:t>
+      </w:r>
+    </w:p>
+    <w:p>
+      <w:pPr>
+        <w:rPr>
+          <w:b/>
+        </w:rPr>
+      </w:pPr>
+    </w:p>
+    <w:p>
+      <w:pPr>
+        <w:rPr>
+          <w:b/>
+        </w:rPr>
+      </w:pPr>
+      <w:r>
+        <w:rPr>
+          <w:b/>
+        </w:rPr>
+        <w:t>Connecting wallet</w:t>
+      </w:r>
+    </w:p>
+    <w:p>
+      <w:pPr>
+        <w:rPr>
+          <w:b/>
+        </w:rPr>
+      </w:pPr>
+      <w:r>
+        <w:rPr>
+          <w:b/>
+        </w:rPr>
+        <w:t>Depositing funds</w:t>
+      </w:r>
+    </w:p>
+    <w:p>
+      <w:pPr>
+        <w:rPr>
+          <w:b/>
+        </w:rPr>
+      </w:pPr>
+      <w:r>
+        <w:rPr>
+          <w:b/>
+        </w:rPr>
+        <w:t>Requesting a meal</w:t>
+      </w:r>
+    </w:p>
+    <w:p>
+      <w:pPr>
+        <w:rPr>
+          <w:b/>
+        </w:rPr>
+      </w:pPr>
+      <w:r>
+        <w:rPr>
+          <w:b/>
+        </w:rPr>
+        <w:t>Checking request status</w:t>
+      </w:r>
+    </w:p>
+    <w:p>
+      <w:pPr>
+        <w:rPr>
+          <w:b/>
+        </w:rPr>
+      </w:pPr>
+      <w:r>
+        <w:rPr>
+          <w:b/>
+        </w:rPr>
+        <w:t>Slide 10: Security Considerations</w:t>
+      </w:r>
+    </w:p>
+    <w:p>
+      <w:pPr>
+        <w:rPr>
+          <w:b/>
+        </w:rPr>
+      </w:pPr>
+      <w:r>
+        <w:rPr>
+          <w:b/>
+        </w:rPr>
+        <w:t>Role-based access control restricts admin actions</w:t>
+      </w:r>
+    </w:p>
+    <w:p>
+      <w:pPr>
+        <w:rPr>
+          <w:b/>
+        </w:rPr>
+      </w:pPr>
+      <w:r>
+        <w:rPr>
+          <w:b/>
+        </w:rPr>
+        <w:t>Balance logic prevents unauthorized withdrawals</w:t>
+      </w:r>
+    </w:p>
+    <w:p>
+      <w:pPr>
+        <w:rPr>
+          <w:b/>
+        </w:rPr>
+      </w:pPr>
+      <w:r>
+        <w:rPr>
+          <w:b/>
+        </w:rPr>
+        <w:t>All transactions are validated on-chain</w:t>
+      </w:r>
+    </w:p>
+    <w:p>
+      <w:pPr>
+        <w:rPr>
+          <w:b/>
+        </w:rPr>
+      </w:pPr>
+      <w:r>
+        <w:rPr>
+          <w:b/>
+        </w:rPr>
+        <w:t>Smart contract security best practices implemented</w:t>
+      </w:r>
+    </w:p>
+    <w:p>
+      <w:pPr>
+        <w:rPr>
+          <w:b/>
+        </w:rPr>
+      </w:pPr>
+      <w:r>
+        <w:rPr>
+          <w:b/>
+        </w:rPr>
+        <w:t>Slide 11: Project Structure</w:t>
+      </w:r>
+    </w:p>
+    <w:p>
+      <w:pPr>
+        <w:rPr>
+          <w:b/>
+        </w:rPr>
+      </w:pPr>
+      <w:proofErr w:type="gramStart"/>
+      <w:r>
+        <w:rPr>
+          <w:b/>
+        </w:rPr>
+        <w:t>plaintext</w:t>
+      </w:r>
+      <w:proofErr w:type="gramEnd"/>
+    </w:p>
+    <w:p>
+      <w:pPr>
+        <w:rPr>
+          <w:b/>
+        </w:rPr>
+      </w:pPr>
+    </w:p>
+    <w:p>
+      <w:pPr>
+        <w:rPr>
+          <w:rFonts w:hint="eastAsia"/>
+          <w:b/>
+        </w:rPr>
+      </w:pPr>
+      <w:proofErr w:type="spellStart"/>
+      <w:r>
+        <w:rPr>
+          <w:rFonts w:hint="eastAsia"/>
+          <w:b/>
+        </w:rPr>
+        <w:t>trustaurant</w:t>
+      </w:r>
+      <w:proofErr w:type="spellEnd"/>
+      <w:r>
+        <w:rPr>
+          <w:rFonts w:hint="eastAsia"/>
+          <w:b/>
+        </w:rPr>
+        <w:t>/</w:t>
+      </w:r>
+      <w:r>
+        <w:rPr>
+          <w:rFonts w:hint="eastAsia"/>
+          <w:b/>
+        </w:rPr>
+        <w:t>├──</w:t>
+      </w:r>
+      <w:r>
+        <w:rPr>
+          <w:rFonts w:hint="eastAsia"/>
+          <w:b/>
+        </w:rPr>
+        <w:t xml:space="preserve"> contracts/             # Smart contract files</w:t>
+      </w:r>
+      <w:r>
+        <w:rPr>
+          <w:rFonts w:hint="eastAsia"/>
+          <w:b/>
+        </w:rPr>
+        <w:t>│</w:t>
+      </w:r>
+      <w:r>
+        <w:rPr>
+          <w:rFonts w:hint="eastAsia"/>
+          <w:b/>
+        </w:rPr>
+        <w:t xml:space="preserve">   </w:t>
+      </w:r>
+      <w:r>
+        <w:rPr>
+          <w:rFonts w:hint="eastAsia"/>
+          <w:b/>
+        </w:rPr>
+        <w:t>└──</w:t>
+      </w:r>
+      <w:r>
+        <w:rPr>
+          <w:rFonts w:hint="eastAsia"/>
+          <w:b/>
+        </w:rPr>
+        <w:t xml:space="preserve"> </w:t>
+      </w:r>
+      <w:proofErr w:type="spellStart"/>
+      <w:r>
+        <w:rPr>
+          <w:rFonts w:hint="eastAsia"/>
+          <w:b/>
+        </w:rPr>
+        <w:t>Trustaurant.sol</w:t>
+      </w:r>
+      <w:proofErr w:type="spellEnd"/>
+      <w:r>
+        <w:rPr>
+          <w:rFonts w:hint="eastAsia"/>
+          <w:b/>
+        </w:rPr>
+        <w:t xml:space="preserve">    # Main contract</w:t>
+      </w:r>
+      <w:r>
+        <w:rPr>
+          <w:rFonts w:hint="eastAsia"/>
+          <w:b/>
+        </w:rPr>
+        <w:t>├──</w:t>
+      </w:r>
+      <w:r>
+        <w:rPr>
+          <w:rFonts w:hint="eastAsia"/>
+          <w:b/>
+        </w:rPr>
+        <w:t xml:space="preserve"> frontend/              # React frontend</w:t>
+      </w:r>
+      <w:r>
+        <w:rPr>
+          <w:rFonts w:hint="eastAsia"/>
+          <w:b/>
+        </w:rPr>
+        <w:t>│</w:t>
+      </w:r>
+      <w:r>
+        <w:rPr>
+          <w:rFonts w:hint="eastAsia"/>
+          <w:b/>
+        </w:rPr>
+        <w:t xml:space="preserve">   </w:t>
+      </w:r>
+      <w:r>
+        <w:rPr>
+          <w:rFonts w:hint="eastAsia"/>
+          <w:b/>
+        </w:rPr>
+        <w:t>├──</w:t>
+      </w:r>
+      <w:r>
+        <w:rPr>
+          <w:rFonts w:hint="eastAsia"/>
+          <w:b/>
+        </w:rPr>
+        <w:t xml:space="preserve"> </w:t>
+      </w:r>
+      <w:proofErr w:type="spellStart"/>
+      <w:r>
+        <w:rPr>
+          <w:rFonts w:hint="eastAsia"/>
+          <w:b/>
+        </w:rPr>
+        <w:t>src</w:t>
+      </w:r>
+      <w:proofErr w:type="spellEnd"/>
+      <w:r>
+        <w:rPr>
+          <w:rFonts w:hint="eastAsia"/>
+          <w:b/>
+        </w:rPr>
+        <w:t>/               # React components &amp; pages</w:t>
+      </w:r>
+      <w:r>
+        <w:rPr>
+          <w:rFonts w:hint="eastAsia"/>
+          <w:b/>
+        </w:rPr>
+        <w:t>│</w:t>
+      </w:r>
+      <w:r>
+        <w:rPr>
+          <w:rFonts w:hint="eastAsia"/>
+          <w:b/>
+        </w:rPr>
+        <w:t xml:space="preserve">   </w:t>
+      </w:r>
+      <w:r>
+        <w:rPr>
+          <w:rFonts w:hint="eastAsia"/>
+          <w:b/>
+        </w:rPr>
+        <w:t>└──</w:t>
+      </w:r>
+      <w:r>
+        <w:rPr>
+          <w:rFonts w:hint="eastAsia"/>
+          <w:b/>
+        </w:rPr>
+        <w:t xml:space="preserve"> public/            # Static assets</w:t>
+      </w:r>
+      <w:r>
+        <w:rPr>
+          <w:rFonts w:hint="eastAsia"/>
+          <w:b/>
+        </w:rPr>
+        <w:t>├──</w:t>
+      </w:r>
+      <w:r>
+        <w:rPr>
+          <w:rFonts w:hint="eastAsia"/>
+          <w:b/>
+        </w:rPr>
+        <w:t xml:space="preserve"> scripts/               # Contract deployment scripts</w:t>
+      </w:r>
+      <w:r>
+        <w:rPr>
+          <w:rFonts w:hint="eastAsia"/>
+          <w:b/>
+        </w:rPr>
+        <w:t>├──</w:t>
+      </w:r>
+      <w:r>
+        <w:rPr>
+          <w:rFonts w:hint="eastAsia"/>
+          <w:b/>
+        </w:rPr>
+        <w:t xml:space="preserve"> test/                  # Smart contract tests</w:t>
+      </w:r>
+      <w:r>
+        <w:rPr>
+          <w:rFonts w:hint="eastAsia"/>
+          <w:b/>
+        </w:rPr>
+        <w:t>├──</w:t>
+      </w:r>
+      <w:r>
+        <w:rPr>
+          <w:rFonts w:hint="eastAsia"/>
+          <w:b/>
+        </w:rPr>
+        <w:t xml:space="preserve"> hardhat.config.js      # Hardhat </w:t>
+      </w:r>
+      <w:proofErr w:type="spellStart"/>
+      <w:r>
+        <w:rPr>
+          <w:rFonts w:hint="eastAsia"/>
+          <w:b/>
+        </w:rPr>
+        <w:t>config</w:t>
+      </w:r>
+      <w:proofErr w:type="spellEnd"/>
+      <w:r>
+        <w:rPr>
+          <w:rFonts w:hint="eastAsia"/>
+          <w:b/>
+        </w:rPr>
+        <w:t>└──</w:t>
+      </w:r>
+      <w:r>
+        <w:rPr>
+          <w:rFonts w:hint="eastAsia"/>
+          <w:b/>
+        </w:rPr>
+        <w:t xml:space="preserve"> README.md              # Project documentation</w:t>
+      </w:r>
+    </w:p>
+    <w:p>
+      <w:pPr>
+        <w:rPr>
+          <w:b/>
+        </w:rPr>
+      </w:pPr>
+      <w:r>
+        <w:rPr>
+          <w:b/>
+        </w:rPr>
+        <w:t>Slide 12: Getting Started</w:t>
+      </w:r>
+    </w:p>
+    <w:p>
+      <w:pPr>
+        <w:rPr>
+          <w:b/>
+        </w:rPr>
+      </w:pPr>
+      <w:r>
+        <w:rPr>
+          <w:b/>
+        </w:rPr>
+        <w:t>Prerequisites:</w:t>
+      </w:r>
+    </w:p>
+    <w:p>
+      <w:pPr>
+        <w:rPr>
+          <w:b/>
+        </w:rPr>
+      </w:pPr>
+    </w:p>
+    <w:p>
+      <w:pPr>
+        <w:rPr>
+          <w:b/>
+        </w:rPr>
+      </w:pPr>
+      <w:r>
+        <w:rPr>
+          <w:b/>
+        </w:rPr>
+        <w:t xml:space="preserve">Node.js &amp; </w:t>
+      </w:r>
+      <w:proofErr w:type="spellStart"/>
+      <w:r>
+        <w:rPr>
+          <w:b/>
+        </w:rPr>
+        <w:t>npm</w:t>
+      </w:r>
+      <w:proofErr w:type="spellEnd"/>
+    </w:p>
+    <w:p>
+      <w:pPr>
+        <w:rPr>
+          <w:b/>
+        </w:rPr>
+      </w:pPr>
+      <w:proofErr w:type="spellStart"/>
+      <w:r>
+        <w:rPr>
+          <w:b/>
+        </w:rPr>
+        <w:t>MetaMask</w:t>
+      </w:r>
+      <w:proofErr w:type="spellEnd"/>
+      <w:r>
+        <w:rPr>
+          <w:b/>
+        </w:rPr>
+        <w:t xml:space="preserve"> browser extension</w:t>
+      </w:r>
+    </w:p>
+    <w:p>
+      <w:pPr>
+        <w:rPr>
+          <w:b/>
+        </w:rPr>
+      </w:pPr>
+      <w:r>
+        <w:rPr>
+          <w:b/>
+        </w:rPr>
+        <w:t>Installation steps:</w:t>
+      </w:r>
+    </w:p>
+    <w:p>
+      <w:pPr>
+        <w:rPr>
+          <w:b/>
+        </w:rPr>
+      </w:pPr>
+    </w:p>
+    <w:p>
+      <w:pPr>
+        <w:rPr>
+          <w:b/>
+        </w:rPr>
+      </w:pPr>
+      <w:r>
+        <w:rPr>
+          <w:b/>
+        </w:rPr>
+        <w:t>Clone repository</w:t>
+      </w:r>
+    </w:p>
+    <w:p>
+      <w:pPr>
+        <w:rPr>
+          <w:b/>
+        </w:rPr>
+      </w:pPr>
+      <w:r>
+        <w:rPr>
+          <w:b/>
+        </w:rPr>
+        <w:t>Install dependencies</w:t>
+      </w:r>
+    </w:p>
+    <w:p>
+      <w:pPr>
+        <w:rPr>
+          <w:b/>
+        </w:rPr>
+      </w:pPr>
+      <w:r>
+        <w:rPr>
+          <w:b/>
+        </w:rPr>
+        <w:t xml:space="preserve">Start local </w:t>
+      </w:r>
+      <w:proofErr w:type="spellStart"/>
+      <w:r>
+        <w:rPr>
+          <w:b/>
+        </w:rPr>
+        <w:t>blockchain</w:t>
+      </w:r>
+      <w:proofErr w:type="spellEnd"/>
+    </w:p>
+    <w:p>
+      <w:pPr>
+        <w:rPr>
+          <w:b/>
+        </w:rPr>
+      </w:pPr>
+      <w:r>
+        <w:rPr>
+          <w:b/>
+        </w:rPr>
+        <w:t>Deploy smart contract</w:t>
+      </w:r>
+    </w:p>
+    <w:p>
+      <w:pPr>
+        <w:rPr>
+          <w:b/>
+        </w:rPr>
+      </w:pPr>
+      <w:r>
+        <w:rPr>
+          <w:b/>
+        </w:rPr>
+        <w:t>Launch frontend</w:t>
+      </w:r>
+    </w:p>
+    <w:p>
+      <w:pPr>
+        <w:rPr>
+          <w:b/>
+        </w:rPr>
+      </w:pPr>
+      <w:r>
+        <w:rPr>
+          <w:b/>
+        </w:rPr>
+        <w:t>Slide 13: Live Demo</w:t>
+      </w:r>
+    </w:p>
+    <w:p>
+      <w:pPr>
+        <w:rPr>
+          <w:b/>
+        </w:rPr>
+      </w:pPr>
+      <w:r>
+        <w:rPr>
+          <w:b/>
+        </w:rPr>
+        <w:t xml:space="preserve">Connect </w:t>
+      </w:r>
+      <w:proofErr w:type="spellStart"/>
+      <w:r>
+        <w:rPr>
+          <w:b/>
+        </w:rPr>
+        <w:t>MetaMask</w:t>
+      </w:r>
+      <w:proofErr w:type="spellEnd"/>
+      <w:r>
+        <w:rPr>
+          <w:b/>
+        </w:rPr>
+        <w:t xml:space="preserve"> wallet</w:t>
+      </w:r>
+    </w:p>
+    <w:p>
+      <w:pPr>
+        <w:rPr>
+          <w:b/>
+        </w:rPr>
+      </w:pPr>
+      <w:r>
+        <w:rPr>
+          <w:b/>
+        </w:rPr>
+        <w:t>Show both admin and customer interfaces</w:t>
+      </w:r>
+    </w:p>
+    <w:p>
+      <w:pPr>
+        <w:rPr>
+          <w:b/>
+        </w:rPr>
+      </w:pPr>
+      <w:r>
+        <w:rPr>
+          <w:b/>
+        </w:rPr>
+        <w:t>Demonstrate key features:</w:t>
+      </w:r>
+    </w:p>
+    <w:p>
+      <w:pPr>
+        <w:rPr>
+          <w:b/>
+        </w:rPr>
+      </w:pPr>
+      <w:r>
+        <w:rPr>
+          <w:b/>
+        </w:rPr>
+        <w:t>Adding a meal (admin)</w:t>
+      </w:r>
+    </w:p>
+    <w:p>
+      <w:pPr>
+        <w:rPr>
+          <w:b/>
+        </w:rPr>
+      </w:pPr>
+      <w:r>
+        <w:rPr>
+          <w:b/>
+        </w:rPr>
+        <w:t>Depositing funds (customer)</w:t>
+      </w:r>
+    </w:p>
+    <w:p>
+      <w:pPr>
+        <w:rPr>
+          <w:b/>
+        </w:rPr>
+      </w:pPr>
+      <w:r>
+        <w:rPr>
+          <w:b/>
+        </w:rPr>
+        <w:t>Requesting a meal (customer)</w:t>
+      </w:r>
+    </w:p>
+    <w:p>
+      <w:pPr>
+        <w:rPr>
+          <w:b/>
+        </w:rPr>
+      </w:pPr>
+      <w:r>
+        <w:rPr>
+          <w:b/>
+        </w:rPr>
+        <w:t>Approving a request (admin)</w:t>
+      </w:r>
+    </w:p>
+    <w:p>
+      <w:pPr>
+        <w:rPr>
+          <w:b/>
+        </w:rPr>
+      </w:pPr>
+      <w:r>
+        <w:rPr>
+          <w:b/>
+        </w:rPr>
+        <w:t>Slide 14: Future Enhancements</w:t>
+      </w:r>
+    </w:p>
+    <w:p>
+      <w:pPr>
+        <w:rPr>
+          <w:b/>
+        </w:rPr>
+      </w:pPr>
+      <w:r>
+        <w:rPr>
+          <w:b/>
+        </w:rPr>
+        <w:t>Mobile application development</w:t>
+      </w:r>
+    </w:p>
+    <w:p>
+      <w:pPr>
+        <w:rPr>
+          <w:b/>
+        </w:rPr>
+      </w:pPr>
+      <w:r>
+        <w:rPr>
+          <w:b/>
+        </w:rPr>
+        <w:t>Integration with delivery services</w:t>
+      </w:r>
+    </w:p>
+    <w:p>
+      <w:pPr>
+        <w:rPr>
+          <w:b/>
+        </w:rPr>
+      </w:pPr>
+      <w:r>
+        <w:rPr>
+          <w:b/>
+        </w:rPr>
+        <w:t>Loyalty program using tokens</w:t>
+      </w:r>
+    </w:p>
+    <w:p>
+      <w:pPr>
+        <w:rPr>
+          <w:b/>
+        </w:rPr>
+      </w:pPr>
+      <w:r>
+        <w:rPr>
+          <w:b/>
+        </w:rPr>
+        <w:t>Multi-restaurant support</w:t>
+      </w:r>
+    </w:p>
+    <w:p>
+      <w:pPr>
+        <w:rPr>
+          <w:b/>
+        </w:rPr>
+      </w:pPr>
+      <w:r>
+        <w:rPr>
+          <w:b/>
+        </w:rPr>
+        <w:t>Enhanced analytics for restaurant owners</w:t>
+      </w:r>
+    </w:p>
+    <w:p>
+      <w:pPr>
+        <w:rPr>
+          <w:b/>
+        </w:rPr>
+      </w:pPr>
+      <w:r>
+        <w:rPr>
+          <w:b/>
+        </w:rPr>
+        <w:t>Slide 15: Conclusion</w:t>
+      </w:r>
+    </w:p>
+    <w:p>
+      <w:pPr>
+        <w:rPr>
+          <w:b/>
+        </w:rPr>
+      </w:pPr>
+      <w:proofErr w:type="spellStart"/>
+      <w:r>
+        <w:rPr>
+          <w:b/>
+        </w:rPr>
+        <w:t>Trustaurant</w:t>
+      </w:r>
+      <w:proofErr w:type="spellEnd"/>
+      <w:r>
+        <w:rPr>
+          <w:b/>
+        </w:rPr>
+        <w:t xml:space="preserve"> demonstrates </w:t>
+      </w:r>
+      <w:proofErr w:type="spellStart"/>
+      <w:r>
+        <w:rPr>
+          <w:b/>
+        </w:rPr>
+        <w:t>blockchain's</w:t>
+      </w:r>
+      <w:proofErr w:type="spellEnd"/>
+      <w:r>
+        <w:rPr>
+          <w:b/>
+        </w:rPr>
+        <w:t xml:space="preserve"> practical application beyond finance</w:t>
+      </w:r>
+    </w:p>
+    <w:p>
+      <w:pPr>
+        <w:rPr>
+          <w:b/>
+        </w:rPr>
+      </w:pPr>
+      <w:r>
+        <w:rPr>
+          <w:b/>
+        </w:rPr>
+        <w:t>Creates a transparent, efficient system for restaurant management</w:t>
+      </w:r>
+    </w:p>
+    <w:p>
+      <w:pPr>
+        <w:rPr>
+          <w:b/>
+        </w:rPr>
+      </w:pPr>
+      <w:r>
+        <w:rPr>
+          <w:b/>
+        </w:rPr>
+        <w:t>Builds trust between restaurant owners and customers</w:t>
+      </w:r>
+    </w:p>
+    <w:p>
+      <w:pPr>
+        <w:rPr>
+          <w:b/>
+        </w:rPr>
+      </w:pPr>
+      <w:r>
+        <w:rPr>
+          <w:b/>
+        </w:rPr>
+        <w:t>Open-source project with MIT License</w:t>
+      </w:r>
+    </w:p>
+    <w:p>
+      <w:pPr>
+        <w:rPr>
+          <w:b/>
+        </w:rPr>
+      </w:pPr>
+      <w:r>
+        <w:rPr>
+          <w:b/>
+        </w:rPr>
+        <w:t>Slide 16: Q&amp;A</w:t>
+      </w:r>
+    </w:p>
+    <w:p>
+      <w:pPr>
+        <w:rPr>
+          <w:b/>
+        </w:rPr>
+      </w:pPr>
+      <w:r>
+        <w:rPr>
+          <w:b/>
+        </w:rPr>
+        <w:t>Thank you for your attention!</w:t>
+      </w:r>
+    </w:p>
+    <w:p>
+      <w:pPr>
+        <w:rPr>
+          <w:b/>
+        </w:rPr>
+      </w:pPr>
+      <w:proofErr w:type="gramStart"/>
+      <w:r>
+        <w:rPr>
+          <w:b/>
+        </w:rPr>
+        <w:t>Questions?</w:t>
+      </w:r>
+      <w:proofErr w:type="gramEnd"/>
+    </w:p>
+    <w:p>
+      <w:pPr>
+        <w:rPr>
+          <w:b/>
+        </w:rPr>
+      </w:pPr>
+      <w:r>
+        <w:rPr>
+          <w:b/>
+        </w:rPr>
+        <w:t>Contact: help@trustaurant.com</w:t>
+      </w:r>
+    </w:p>
+    <w:p/>
     <w:sectPr>
       <w:pgSz w:w="12240" w:h="15840"/>
       <w:pgMar w:top="1440" w:right="1800" w:bottom="1440" w:left="1800" w:header="720" w:footer="720" w:gutter="0"/>
@@ -24376,7 +26260,7 @@
 </file>
 
 <file path=customXml/itemProps1.xml><?xml version="1.0" encoding="utf-8"?>
-<ds:datastoreItem xmlns:ds="http://schemas.openxmlformats.org/officeDocument/2006/customXml" ds:itemID="{BDB595E7-4702-485B-ADBA-76EB9D23193B}">
+<ds:datastoreItem xmlns:ds="http://schemas.openxmlformats.org/officeDocument/2006/customXml" ds:itemID="{065EB923-9930-4FAF-9550-7A09ACA50F5A}">
   <ds:schemaRefs>
     <ds:schemaRef ds:uri="http://schemas.openxmlformats.org/officeDocument/2006/bibliography"/>
   </ds:schemaRefs>

</xml_diff>